<commit_message>
Dodadeni sintetizirani zvuci, azhurirana dokumentacija
</commit_message>
<xml_diff>
--- a/Faza 2A/Документација-за-Фаза-2-Звук.docx
+++ b/Faza 2A/Документација-за-Фаза-2-Звук.docx
@@ -1340,91 +1340,271 @@
           <w:szCs w:val="36"/>
           <w:lang w:val="mk-MK"/>
         </w:rPr>
-        <w:t>Синтетизир</w:t>
+        <w:t>Синтетизирани звуци</w:t>
+      </w:r>
+    </w:p>
+    <w:p>
+      <w:pPr>
+        <w:jc w:val="both"/>
+        <w:rPr>
+          <w:sz w:val="36"/>
+          <w:szCs w:val="36"/>
+          <w:lang w:val="mk-MK"/>
+        </w:rPr>
+      </w:pPr>
+    </w:p>
+    <w:p>
+      <w:pPr>
+        <w:jc w:val="both"/>
+        <w:rPr>
+          <w:sz w:val="28"/>
+          <w:szCs w:val="36"/>
+          <w:lang w:val="mk-MK"/>
+        </w:rPr>
+      </w:pPr>
+      <w:r>
+        <w:rPr>
+          <w:sz w:val="28"/>
+          <w:szCs w:val="36"/>
+          <w:lang w:val="mk-MK"/>
+        </w:rPr>
+        <w:t xml:space="preserve">Синтетизирани беа звуците </w:t>
+      </w:r>
+      <w:r>
+        <w:rPr>
+          <w:sz w:val="28"/>
+          <w:szCs w:val="36"/>
+        </w:rPr>
+        <w:t>clap</w:t>
+      </w:r>
+      <w:r>
+        <w:rPr>
+          <w:sz w:val="28"/>
+          <w:szCs w:val="36"/>
+        </w:rPr>
+        <w:t>Synth</w:t>
+      </w:r>
+      <w:r>
+        <w:rPr>
+          <w:sz w:val="28"/>
+          <w:szCs w:val="36"/>
+        </w:rPr>
+        <w:t xml:space="preserve">.wav </w:t>
+      </w:r>
+      <w:r>
+        <w:rPr>
+          <w:sz w:val="28"/>
+          <w:szCs w:val="36"/>
+          <w:lang w:val="mk-MK"/>
+        </w:rPr>
+        <w:t xml:space="preserve">и </w:t>
+      </w:r>
+      <w:r>
+        <w:rPr>
+          <w:sz w:val="28"/>
+          <w:szCs w:val="36"/>
+        </w:rPr>
+        <w:t>kick</w:t>
+      </w:r>
+      <w:r>
+        <w:rPr>
+          <w:sz w:val="28"/>
+          <w:szCs w:val="36"/>
+        </w:rPr>
+        <w:t>Synth</w:t>
+      </w:r>
+      <w:r>
+        <w:rPr>
+          <w:sz w:val="28"/>
+          <w:szCs w:val="36"/>
+        </w:rPr>
+        <w:t>.wav</w:t>
+      </w:r>
+      <w:r>
+        <w:rPr>
+          <w:sz w:val="28"/>
+          <w:szCs w:val="36"/>
+          <w:lang w:val="mk-MK"/>
+        </w:rPr>
+        <w:t xml:space="preserve">. Целта беше да звучат што повеќе на звуците снимени во </w:t>
+      </w:r>
+      <w:r>
+        <w:rPr>
+          <w:sz w:val="28"/>
+          <w:szCs w:val="36"/>
+        </w:rPr>
+        <w:t>FL Studio.</w:t>
+      </w:r>
+      <w:r>
+        <w:rPr>
+          <w:sz w:val="28"/>
+          <w:szCs w:val="36"/>
+          <w:lang w:val="mk-MK"/>
+        </w:rPr>
+        <w:t xml:space="preserve"> </w:t>
+      </w:r>
+      <w:r>
+        <w:rPr>
+          <w:sz w:val="28"/>
+          <w:szCs w:val="36"/>
+        </w:rPr>
+        <w:t xml:space="preserve"> </w:t>
+      </w:r>
+      <w:r>
+        <w:rPr>
+          <w:sz w:val="28"/>
+          <w:szCs w:val="36"/>
+          <w:lang w:val="mk-MK"/>
+        </w:rPr>
+        <w:t xml:space="preserve">За снимање на истите е искористена </w:t>
+      </w:r>
+      <w:r>
+        <w:rPr>
+          <w:sz w:val="28"/>
+          <w:szCs w:val="36"/>
+        </w:rPr>
+        <w:t xml:space="preserve">Play </w:t>
+      </w:r>
+      <w:r>
+        <w:rPr>
+          <w:sz w:val="28"/>
+          <w:szCs w:val="36"/>
+          <w:lang w:val="mk-MK"/>
+        </w:rPr>
+        <w:t xml:space="preserve">функција која е мапирана на копче по број 121. Конкретно </w:t>
+      </w:r>
+      <w:proofErr w:type="spellStart"/>
+      <w:r>
+        <w:rPr>
+          <w:sz w:val="28"/>
+          <w:szCs w:val="36"/>
+        </w:rPr>
+        <w:t>clapSynth</w:t>
+      </w:r>
+      <w:proofErr w:type="spellEnd"/>
+      <w:r>
+        <w:rPr>
+          <w:sz w:val="28"/>
+          <w:szCs w:val="36"/>
+        </w:rPr>
+        <w:t xml:space="preserve"> </w:t>
+      </w:r>
+      <w:r>
+        <w:rPr>
+          <w:sz w:val="28"/>
+          <w:szCs w:val="36"/>
+          <w:lang w:val="mk-MK"/>
+        </w:rPr>
+        <w:t xml:space="preserve">е направено со користење на два </w:t>
+      </w:r>
+      <w:proofErr w:type="spellStart"/>
+      <w:r>
+        <w:rPr>
+          <w:sz w:val="28"/>
+          <w:szCs w:val="36"/>
+        </w:rPr>
+        <w:t>WhiteNoise</w:t>
+      </w:r>
+      <w:proofErr w:type="spellEnd"/>
+      <w:r>
+        <w:rPr>
+          <w:sz w:val="28"/>
+          <w:szCs w:val="36"/>
+          <w:lang w:val="mk-MK"/>
+        </w:rPr>
+        <w:t xml:space="preserve">-а кои се обликувани со две енвелопи така што првиата енвелопа и </w:t>
+      </w:r>
+      <w:proofErr w:type="spellStart"/>
+      <w:r>
+        <w:rPr>
+          <w:sz w:val="28"/>
+          <w:szCs w:val="36"/>
+        </w:rPr>
+        <w:t>WhiteNoise</w:t>
+      </w:r>
+      <w:proofErr w:type="spellEnd"/>
+      <w:r>
+        <w:rPr>
+          <w:sz w:val="28"/>
+          <w:szCs w:val="36"/>
+        </w:rPr>
+        <w:t xml:space="preserve"> </w:t>
+      </w:r>
+      <w:r>
+        <w:rPr>
+          <w:sz w:val="28"/>
+          <w:szCs w:val="36"/>
+          <w:lang w:val="mk-MK"/>
+        </w:rPr>
+        <w:t xml:space="preserve">се користат за првиот дел од звукот и вторите соодветно за вториот. Така што кога ќе се притисне копчето мапирано на 121, ќе почне да се повтара звукот бесконечен број на пати, се додека не се притисне повторно, со што се запира звукот. Додека </w:t>
+      </w:r>
+      <w:proofErr w:type="spellStart"/>
+      <w:r>
+        <w:rPr>
+          <w:sz w:val="28"/>
+          <w:szCs w:val="36"/>
+        </w:rPr>
+        <w:t>kickSynth</w:t>
+      </w:r>
+      <w:proofErr w:type="spellEnd"/>
+      <w:r>
+        <w:rPr>
+          <w:sz w:val="28"/>
+          <w:szCs w:val="36"/>
+        </w:rPr>
+        <w:t xml:space="preserve"> </w:t>
+      </w:r>
+      <w:r>
+        <w:rPr>
+          <w:sz w:val="28"/>
+          <w:szCs w:val="36"/>
+          <w:lang w:val="mk-MK"/>
+        </w:rPr>
+        <w:t xml:space="preserve">е направен со </w:t>
+      </w:r>
+      <w:r>
+        <w:rPr>
+          <w:sz w:val="28"/>
+          <w:szCs w:val="36"/>
+          <w:lang w:val="mk-MK"/>
+        </w:rPr>
+        <w:t>SinOsc</w:t>
+      </w:r>
+      <w:r>
+        <w:rPr>
+          <w:sz w:val="28"/>
+          <w:szCs w:val="36"/>
+          <w:lang w:val="mk-MK"/>
+        </w:rPr>
+        <w:t xml:space="preserve"> и повеќе енвелопи со кои се одредува фреквенцијата и амплитудата на </w:t>
+      </w:r>
+      <w:r>
+        <w:rPr>
+          <w:sz w:val="28"/>
+          <w:szCs w:val="36"/>
+          <w:lang w:val="mk-MK"/>
+        </w:rPr>
+        <w:t xml:space="preserve">звуците кои се спојуваат да го направат </w:t>
+      </w:r>
+      <w:proofErr w:type="spellStart"/>
+      <w:r>
+        <w:rPr>
+          <w:sz w:val="28"/>
+          <w:szCs w:val="36"/>
+        </w:rPr>
+        <w:t>kickSynth</w:t>
+      </w:r>
+      <w:proofErr w:type="spellEnd"/>
+      <w:r>
+        <w:rPr>
+          <w:sz w:val="28"/>
+          <w:szCs w:val="36"/>
+          <w:lang w:val="mk-MK"/>
+        </w:rPr>
+        <w:t>. За самата употреба на звуците повторно мапирањето и пуштањето на звукот е исто.</w:t>
       </w:r>
       <w:bookmarkStart w:id="0" w:name="_GoBack"/>
       <w:bookmarkEnd w:id="0"/>
-      <w:r>
-        <w:rPr>
-          <w:sz w:val="36"/>
-          <w:szCs w:val="36"/>
-          <w:lang w:val="mk-MK"/>
-        </w:rPr>
-        <w:t>ани звуци</w:t>
-      </w:r>
-    </w:p>
-    <w:p>
-      <w:pPr>
-        <w:jc w:val="both"/>
-        <w:rPr>
-          <w:sz w:val="36"/>
-          <w:szCs w:val="36"/>
-          <w:lang w:val="mk-MK"/>
-        </w:rPr>
-      </w:pPr>
-    </w:p>
-    <w:p>
-      <w:pPr>
-        <w:jc w:val="both"/>
-        <w:rPr>
-          <w:sz w:val="28"/>
-          <w:szCs w:val="36"/>
-          <w:lang w:val="mk-MK"/>
-        </w:rPr>
-      </w:pPr>
-      <w:r>
-        <w:rPr>
-          <w:sz w:val="28"/>
-          <w:szCs w:val="36"/>
-          <w:lang w:val="mk-MK"/>
-        </w:rPr>
-        <w:t xml:space="preserve">Синтетизирани беа звуците </w:t>
-      </w:r>
-      <w:r>
-        <w:rPr>
-          <w:sz w:val="28"/>
-          <w:szCs w:val="36"/>
-        </w:rPr>
-        <w:t xml:space="preserve">clap.wav </w:t>
-      </w:r>
-      <w:r>
-        <w:rPr>
-          <w:sz w:val="28"/>
-          <w:szCs w:val="36"/>
-          <w:lang w:val="mk-MK"/>
-        </w:rPr>
-        <w:t xml:space="preserve">и </w:t>
-      </w:r>
-      <w:r>
-        <w:rPr>
-          <w:sz w:val="28"/>
-          <w:szCs w:val="36"/>
-        </w:rPr>
-        <w:t>kick.wav</w:t>
-      </w:r>
-      <w:r>
-        <w:rPr>
-          <w:sz w:val="28"/>
-          <w:szCs w:val="36"/>
-          <w:lang w:val="mk-MK"/>
-        </w:rPr>
-        <w:t xml:space="preserve">. Целта беше да звучат што повеќе на звуците снимени во </w:t>
-      </w:r>
-      <w:r>
-        <w:rPr>
-          <w:sz w:val="28"/>
-          <w:szCs w:val="36"/>
-        </w:rPr>
-        <w:t>FL Studio.</w:t>
-      </w:r>
-      <w:r>
-        <w:rPr>
-          <w:sz w:val="28"/>
-          <w:szCs w:val="36"/>
-          <w:lang w:val="mk-MK"/>
-        </w:rPr>
-        <w:t xml:space="preserve"> </w:t>
-      </w:r>
     </w:p>
     <w:sectPr>
       <w:footerReference w:type="default" r:id="rId8"/>
@@ -1500,7 +1680,7 @@
           <w:rPr>
             <w:noProof/>
           </w:rPr>
-          <w:t>3</w:t>
+          <w:t>1</w:t>
         </w:r>
         <w:r>
           <w:rPr>
@@ -2313,7 +2493,7 @@
   <a:extraClrSchemeLst/>
   <a:extLst>
     <a:ext uri="{05A4C25C-085E-4340-85A3-A5531E510DB2}">
-      <thm15:themeFamily xmlns:thm15="http://schemas.microsoft.com/office/thememl/2012/main" xmlns="" name="Office Theme" id="{62F939B6-93AF-4DB8-9C6B-D6C7DFDC589F}" vid="{4A3C46E8-61CC-4603-A589-7422A47A8E4A}"/>
+      <thm15:themeFamily xmlns="" xmlns:thm15="http://schemas.microsoft.com/office/thememl/2012/main" name="Office Theme" id="{62F939B6-93AF-4DB8-9C6B-D6C7DFDC589F}" vid="{4A3C46E8-61CC-4603-A589-7422A47A8E4A}"/>
     </a:ext>
   </a:extLst>
 </a:theme>
@@ -2324,7 +2504,7 @@
 </file>
 
 <file path=customXml/itemProps1.xml><?xml version="1.0" encoding="utf-8"?>
-<ds:datastoreItem xmlns:ds="http://schemas.openxmlformats.org/officeDocument/2006/customXml" ds:itemID="{41EBFA2F-66A2-4471-A774-110CDDFB27CF}">
+<ds:datastoreItem xmlns:ds="http://schemas.openxmlformats.org/officeDocument/2006/customXml" ds:itemID="{109FBBF0-3798-49C7-A778-B872BFB2D1BA}">
   <ds:schemaRefs>
     <ds:schemaRef ds:uri="http://schemas.openxmlformats.org/officeDocument/2006/bibliography"/>
   </ds:schemaRefs>

</xml_diff>